<commit_message>
dodanie przykładowego sformułowania problemu ze strony + jej artykuły
</commit_message>
<xml_diff>
--- a/01. Dokumentacja/Zadania i podział.docx
+++ b/01. Dokumentacja/Zadania i podział.docx
@@ -17,6 +17,8 @@
       <w:r>
         <w:t>GUI</w:t>
       </w:r>
+      <w:bookmarkStart w:id="0" w:name="_GoBack"/>
+      <w:bookmarkEnd w:id="0"/>
     </w:p>
     <w:p>
       <w:r>
@@ -182,7 +184,18 @@
         </w:numPr>
       </w:pPr>
       <w:r>
-        <w:t>Optymalizacja jakiejś sieci produkcyjnej (ala’MRP),</w:t>
+        <w:t>Optymalizacja jakie</w:t>
+      </w:r>
+      <w:r>
+        <w:t>jś sieci produkcyjnej (</w:t>
+      </w:r>
+      <w:proofErr w:type="spellStart"/>
+      <w:r>
+        <w:t>ala’MRP</w:t>
+      </w:r>
+      <w:proofErr w:type="spellEnd"/>
+      <w:r>
+        <w:t>) - realny przykład danych wejściowych,</w:t>
       </w:r>
     </w:p>
     <w:p>
@@ -218,48 +231,10 @@
         </w:numPr>
       </w:pPr>
       <w:r>
-        <w:t>Realny przykład danych wej</w:t>
-      </w:r>
-      <w:r>
-        <w:t>ś</w:t>
-      </w:r>
-      <w:r>
-        <w:t>ciowych,</w:t>
-      </w:r>
-    </w:p>
-    <w:p>
-      <w:pPr>
-        <w:pStyle w:val="ListParagraph"/>
-        <w:numPr>
-          <w:ilvl w:val="0"/>
-          <w:numId w:val="5"/>
-        </w:numPr>
-      </w:pPr>
+        <w:t xml:space="preserve">Ok. </w:t>
+      </w:r>
       <w:r>
         <w:t>6 Stacji,</w:t>
-      </w:r>
-    </w:p>
-    <w:p>
-      <w:pPr>
-        <w:pStyle w:val="ListParagraph"/>
-        <w:numPr>
-          <w:ilvl w:val="0"/>
-          <w:numId w:val="5"/>
-        </w:numPr>
-      </w:pPr>
-      <w:r>
-        <w:t>Kilka klas zgłoszeń</w:t>
-      </w:r>
-    </w:p>
-    <w:p>
-      <w:r>
-        <w:t>!Wymagane będą jakieś dodatkowe załozenia do tego, aby zaimplementować sieć BCMP.</w:t>
-      </w:r>
-    </w:p>
-    <w:p/>
-    <w:p>
-      <w:r>
-        <w:t>Pytania:</w:t>
       </w:r>
     </w:p>
     <w:p>
@@ -271,7 +246,10 @@
         </w:numPr>
       </w:pPr>
       <w:r>
-        <w:t>Ile mamy źródeł wejściowych?</w:t>
+        <w:t>Kilka klas zgłoszeń</w:t>
+      </w:r>
+      <w:r>
+        <w:t xml:space="preserve">, </w:t>
       </w:r>
     </w:p>
     <w:p>
@@ -283,7 +261,7 @@
         </w:numPr>
       </w:pPr>
       <w:r>
-        <w:t>Czy zgłoszenie może zmienić klasę w trakcie bycia w systemie?</w:t>
+        <w:t>Zgłoszenie nie zmieniają klasy w trakcie przebywania w systemie,</w:t>
       </w:r>
     </w:p>
     <w:p>
@@ -294,8 +272,51 @@
           <w:numId w:val="7"/>
         </w:numPr>
       </w:pPr>
-      <w:bookmarkStart w:id="0" w:name="_GoBack"/>
-      <w:bookmarkEnd w:id="0"/>
+      <w:r>
+        <w:t>Sieć składa się z stacji określonych przez M/M/n/</w:t>
+      </w:r>
+      <w:proofErr w:type="spellStart"/>
+      <w:r>
+        <w:t>fifo</w:t>
+      </w:r>
+      <w:proofErr w:type="spellEnd"/>
+      <w:r>
+        <w:t>/</w:t>
+      </w:r>
+      <w:proofErr w:type="spellStart"/>
+      <w:r>
+        <w:t>inf</w:t>
+      </w:r>
+      <w:proofErr w:type="spellEnd"/>
+      <w:r>
+        <w:t xml:space="preserve"> lub M/M/inf. </w:t>
+      </w:r>
+    </w:p>
+    <w:p>
+      <w:r>
+        <w:t>!Wymagane będą jakieś dodatkowe załozenia do tego, aby zaimplementować sieć BCMP.</w:t>
+      </w:r>
+    </w:p>
+    <w:p/>
+    <w:p>
+      <w:r>
+        <w:t>Pytania:</w:t>
+      </w:r>
+    </w:p>
+    <w:p>
+      <w:pPr>
+        <w:pStyle w:val="ListParagraph"/>
+        <w:numPr>
+          <w:ilvl w:val="0"/>
+          <w:numId w:val="7"/>
+        </w:numPr>
+      </w:pPr>
+      <w:r>
+        <w:t>Ile mamy źródeł wejściowych?</w:t>
+      </w:r>
+      <w:r>
+        <w:t xml:space="preserve"> Jedna kolejka, czy kilka?</w:t>
+      </w:r>
     </w:p>
     <w:sectPr>
       <w:pgSz w:w="11906" w:h="16838"/>

</xml_diff>